<commit_message>
Petits réglages d'incohérences dans le CdC
</commit_message>
<xml_diff>
--- a/DocumentsProjet/cahierDesChargesFinal.docx
+++ b/DocumentsProjet/cahierDesChargesFinal.docx
@@ -1,19 +1,14 @@
 
 <file path=word/document.xml><?xml version="1.0" encoding="utf-8"?>
-<w:document xmlns:wpc="http://schemas.microsoft.com/office/word/2010/wordprocessingCanvas" xmlns:cx="http://schemas.microsoft.com/office/drawing/2014/chartex" xmlns:cx1="http://schemas.microsoft.com/office/drawing/2015/9/8/chartex" xmlns:cx2="http://schemas.microsoft.com/office/drawing/2015/10/21/chartex" xmlns:mc="http://schemas.openxmlformats.org/markup-compatibility/2006" xmlns:o="urn:schemas-microsoft-com:office:office" xmlns:r="http://schemas.openxmlformats.org/officeDocument/2006/relationships" xmlns:m="http://schemas.openxmlformats.org/officeDocument/2006/math" xmlns:v="urn:schemas-microsoft-com:vml" xmlns:wp14="http://schemas.microsoft.com/office/word/2010/wordprocessingDrawing" xmlns:wp="http://schemas.openxmlformats.org/drawingml/2006/wordprocessingDrawing" xmlns:w10="urn:schemas-microsoft-com:office:word" xmlns:w="http://schemas.openxmlformats.org/wordprocessingml/2006/main" xmlns:w14="http://schemas.microsoft.com/office/word/2010/wordml" xmlns:w15="http://schemas.microsoft.com/office/word/2012/wordml" xmlns:w16se="http://schemas.microsoft.com/office/word/2015/wordml/symex" xmlns:wpg="http://schemas.microsoft.com/office/word/2010/wordprocessingGroup" xmlns:wpi="http://schemas.microsoft.com/office/word/2010/wordprocessingInk" xmlns:wne="http://schemas.microsoft.com/office/word/2006/wordml" xmlns:wps="http://schemas.microsoft.com/office/word/2010/wordprocessingShape" mc:Ignorable="w14 w15 w16se wp14">
+<w:document xmlns:wpc="http://schemas.microsoft.com/office/word/2010/wordprocessingCanvas" xmlns:mo="http://schemas.microsoft.com/office/mac/office/2008/main" xmlns:mc="http://schemas.openxmlformats.org/markup-compatibility/2006" xmlns:mv="urn:schemas-microsoft-com:mac:vml" xmlns:o="urn:schemas-microsoft-com:office:office" xmlns:r="http://schemas.openxmlformats.org/officeDocument/2006/relationships" xmlns:m="http://schemas.openxmlformats.org/officeDocument/2006/math" xmlns:v="urn:schemas-microsoft-com:vml" xmlns:wp14="http://schemas.microsoft.com/office/word/2010/wordprocessingDrawing" xmlns:wp="http://schemas.openxmlformats.org/drawingml/2006/wordprocessingDrawing" xmlns:w10="urn:schemas-microsoft-com:office:word" xmlns:w="http://schemas.openxmlformats.org/wordprocessingml/2006/main" xmlns:w14="http://schemas.microsoft.com/office/word/2010/wordml" xmlns:w15="http://schemas.microsoft.com/office/word/2012/wordml" xmlns:wpg="http://schemas.microsoft.com/office/word/2010/wordprocessingGroup" xmlns:wpi="http://schemas.microsoft.com/office/word/2010/wordprocessingInk" xmlns:wne="http://schemas.microsoft.com/office/word/2006/wordml" xmlns:wps="http://schemas.microsoft.com/office/word/2010/wordprocessingShape" mc:Ignorable="w14 w15 wp14 mv">
   <w:body>
     <w:p>
       <w:pPr>
         <w:pStyle w:val="Noms"/>
       </w:pPr>
       <w:r>
-        <w:t xml:space="preserve">IUT De </w:t>
-      </w:r>
-      <w:proofErr w:type="spellStart"/>
-      <w:r>
-        <w:t>Caucriauville</w:t>
-      </w:r>
-      <w:proofErr w:type="spellEnd"/>
+        <w:t>IUT De Caucriauville</w:t>
+      </w:r>
     </w:p>
     <w:p>
       <w:pPr>
@@ -30,11 +25,6 @@
       <w:r>
         <w:t>Année Universitaire : 2015-2016</w:t>
       </w:r>
-    </w:p>
-    <w:p>
-      <w:pPr>
-        <w:pStyle w:val="Standard"/>
-      </w:pPr>
     </w:p>
     <w:p>
       <w:pPr>
@@ -267,6 +257,7 @@
       <w:r>
         <w:rPr>
           <w:noProof/>
+          <w:lang w:eastAsia="fr-FR" w:bidi="ar-SA"/>
         </w:rPr>
         <w:lastRenderedPageBreak/>
         <w:drawing>
@@ -364,6 +355,7 @@
       <w:r>
         <w:rPr>
           <w:noProof/>
+          <w:lang w:eastAsia="fr-FR" w:bidi="ar-SA"/>
         </w:rPr>
         <w:drawing>
           <wp:anchor distT="0" distB="0" distL="114300" distR="114300" simplePos="0" relativeHeight="251668480" behindDoc="1" locked="0" layoutInCell="1" allowOverlap="1" wp14:anchorId="0AAA9A25" wp14:editId="72422717">
@@ -471,7 +463,7 @@
     </w:p>
     <w:p>
       <w:pPr>
-        <w:pStyle w:val="Paragraphedeliste"/>
+        <w:pStyle w:val="Pardeliste"/>
         <w:numPr>
           <w:ilvl w:val="0"/>
           <w:numId w:val="3"/>
@@ -495,7 +487,7 @@
     </w:p>
     <w:p>
       <w:pPr>
-        <w:pStyle w:val="Paragraphedeliste"/>
+        <w:pStyle w:val="Pardeliste"/>
         <w:numPr>
           <w:ilvl w:val="0"/>
           <w:numId w:val="7"/>
@@ -510,7 +502,7 @@
     </w:p>
     <w:p>
       <w:pPr>
-        <w:pStyle w:val="Paragraphedeliste"/>
+        <w:pStyle w:val="Pardeliste"/>
         <w:numPr>
           <w:ilvl w:val="0"/>
           <w:numId w:val="7"/>
@@ -525,7 +517,7 @@
     </w:p>
     <w:p>
       <w:pPr>
-        <w:pStyle w:val="Paragraphedeliste"/>
+        <w:pStyle w:val="Pardeliste"/>
         <w:numPr>
           <w:ilvl w:val="0"/>
           <w:numId w:val="3"/>
@@ -537,7 +529,7 @@
     </w:p>
     <w:p>
       <w:pPr>
-        <w:pStyle w:val="Paragraphedeliste"/>
+        <w:pStyle w:val="Pardeliste"/>
         <w:numPr>
           <w:ilvl w:val="0"/>
           <w:numId w:val="3"/>
@@ -565,7 +557,7 @@
     </w:p>
     <w:p>
       <w:pPr>
-        <w:pStyle w:val="Paragraphedeliste"/>
+        <w:pStyle w:val="Pardeliste"/>
         <w:numPr>
           <w:ilvl w:val="0"/>
           <w:numId w:val="3"/>
@@ -577,7 +569,7 @@
     </w:p>
     <w:p>
       <w:pPr>
-        <w:pStyle w:val="Paragraphedeliste"/>
+        <w:pStyle w:val="Pardeliste"/>
         <w:numPr>
           <w:ilvl w:val="1"/>
           <w:numId w:val="4"/>
@@ -601,7 +593,7 @@
     </w:p>
     <w:p>
       <w:pPr>
-        <w:pStyle w:val="Paragraphedeliste"/>
+        <w:pStyle w:val="Pardeliste"/>
         <w:numPr>
           <w:ilvl w:val="0"/>
           <w:numId w:val="9"/>
@@ -640,7 +632,7 @@
     </w:p>
     <w:p>
       <w:pPr>
-        <w:pStyle w:val="Paragraphedeliste"/>
+        <w:pStyle w:val="Pardeliste"/>
         <w:numPr>
           <w:ilvl w:val="0"/>
           <w:numId w:val="10"/>
@@ -652,7 +644,7 @@
     </w:p>
     <w:p>
       <w:pPr>
-        <w:pStyle w:val="Paragraphedeliste"/>
+        <w:pStyle w:val="Pardeliste"/>
         <w:numPr>
           <w:ilvl w:val="0"/>
           <w:numId w:val="10"/>
@@ -664,7 +656,7 @@
     </w:p>
     <w:p>
       <w:pPr>
-        <w:pStyle w:val="Paragraphedeliste"/>
+        <w:pStyle w:val="Pardeliste"/>
         <w:numPr>
           <w:ilvl w:val="0"/>
           <w:numId w:val="9"/>
@@ -685,7 +677,7 @@
     </w:p>
     <w:p>
       <w:pPr>
-        <w:pStyle w:val="Paragraphedeliste"/>
+        <w:pStyle w:val="Pardeliste"/>
         <w:numPr>
           <w:ilvl w:val="0"/>
           <w:numId w:val="11"/>
@@ -697,7 +689,7 @@
     </w:p>
     <w:p>
       <w:pPr>
-        <w:pStyle w:val="Paragraphedeliste"/>
+        <w:pStyle w:val="Pardeliste"/>
         <w:numPr>
           <w:ilvl w:val="0"/>
           <w:numId w:val="11"/>
@@ -709,7 +701,7 @@
     </w:p>
     <w:p>
       <w:pPr>
-        <w:pStyle w:val="Paragraphedeliste"/>
+        <w:pStyle w:val="Pardeliste"/>
         <w:numPr>
           <w:ilvl w:val="0"/>
           <w:numId w:val="11"/>
@@ -721,7 +713,7 @@
     </w:p>
     <w:p>
       <w:pPr>
-        <w:pStyle w:val="Paragraphedeliste"/>
+        <w:pStyle w:val="Pardeliste"/>
         <w:numPr>
           <w:ilvl w:val="0"/>
           <w:numId w:val="11"/>
@@ -738,7 +730,17 @@
     </w:p>
     <w:p>
       <w:pPr>
-        <w:pStyle w:val="Paragraphedeliste"/>
+        <w:pStyle w:val="Textbody"/>
+      </w:pPr>
+    </w:p>
+    <w:p>
+      <w:pPr>
+        <w:pStyle w:val="Textbody"/>
+      </w:pPr>
+    </w:p>
+    <w:p>
+      <w:pPr>
+        <w:pStyle w:val="Pardeliste"/>
         <w:numPr>
           <w:ilvl w:val="0"/>
           <w:numId w:val="12"/>
@@ -748,22 +750,20 @@
         <w:rPr>
           <w:b/>
         </w:rPr>
+        <w:lastRenderedPageBreak/>
         <w:t>Comment jouer ? </w:t>
       </w:r>
       <w:r>
-        <w:t>: Affichera une fenêtre avec :</w:t>
-      </w:r>
-    </w:p>
-    <w:p>
-      <w:pPr>
-        <w:pStyle w:val="Paragraphedeliste"/>
-        <w:numPr>
-          <w:ilvl w:val="0"/>
-          <w:numId w:val="13"/>
-        </w:numPr>
-      </w:pPr>
-      <w:r>
-        <w:t xml:space="preserve">Les règles du jeu (déplacements, conditions de </w:t>
+        <w:t>: Affichera une fenêtre avec l</w:t>
+      </w:r>
+      <w:r>
+        <w:t xml:space="preserve">es règles du jeu </w:t>
+      </w:r>
+      <w:r>
+        <w:t xml:space="preserve">et le fonctionnement du programme </w:t>
+      </w:r>
+      <w:r>
+        <w:t xml:space="preserve">(déplacements, conditions de </w:t>
       </w:r>
       <w:r>
         <w:t>victoire...</w:t>
@@ -774,7 +774,7 @@
     </w:p>
     <w:p>
       <w:pPr>
-        <w:pStyle w:val="Paragraphedeliste"/>
+        <w:pStyle w:val="Pardeliste"/>
         <w:numPr>
           <w:ilvl w:val="0"/>
           <w:numId w:val="14"/>
@@ -784,7 +784,6 @@
         <w:rPr>
           <w:b/>
         </w:rPr>
-        <w:lastRenderedPageBreak/>
         <w:t>Menu principal </w:t>
       </w:r>
       <w:r>
@@ -799,22 +798,14 @@
     </w:p>
     <w:p>
       <w:pPr>
-        <w:pStyle w:val="Paragraphedeliste"/>
+        <w:pStyle w:val="Pardeliste"/>
         <w:numPr>
           <w:ilvl w:val="0"/>
           <w:numId w:val="15"/>
         </w:numPr>
       </w:pPr>
       <w:r>
-        <w:t xml:space="preserve">Une barre de </w:t>
-      </w:r>
-      <w:proofErr w:type="gramStart"/>
-      <w:r>
-        <w:t>menu latérale</w:t>
-      </w:r>
-      <w:proofErr w:type="gramEnd"/>
-      <w:r>
-        <w:t xml:space="preserve"> avec </w:t>
+        <w:t>Une barre de menu latérale avec </w:t>
       </w:r>
       <w:r>
         <w:t>des précisions sur</w:t>
@@ -828,7 +819,7 @@
     </w:p>
     <w:p>
       <w:pPr>
-        <w:pStyle w:val="Paragraphedeliste"/>
+        <w:pStyle w:val="Pardeliste"/>
         <w:numPr>
           <w:ilvl w:val="0"/>
           <w:numId w:val="16"/>
@@ -840,7 +831,7 @@
     </w:p>
     <w:p>
       <w:pPr>
-        <w:pStyle w:val="Paragraphedeliste"/>
+        <w:pStyle w:val="Pardeliste"/>
         <w:numPr>
           <w:ilvl w:val="0"/>
           <w:numId w:val="16"/>
@@ -855,7 +846,7 @@
     </w:p>
     <w:p>
       <w:pPr>
-        <w:pStyle w:val="Paragraphedeliste"/>
+        <w:pStyle w:val="Pardeliste"/>
         <w:numPr>
           <w:ilvl w:val="0"/>
           <w:numId w:val="16"/>
@@ -870,7 +861,7 @@
     </w:p>
     <w:p>
       <w:pPr>
-        <w:pStyle w:val="Paragraphedeliste"/>
+        <w:pStyle w:val="Pardeliste"/>
         <w:numPr>
           <w:ilvl w:val="0"/>
           <w:numId w:val="16"/>
@@ -885,7 +876,7 @@
     </w:p>
     <w:p>
       <w:pPr>
-        <w:pStyle w:val="Paragraphedeliste"/>
+        <w:pStyle w:val="Pardeliste"/>
         <w:numPr>
           <w:ilvl w:val="0"/>
           <w:numId w:val="16"/>
@@ -900,7 +891,7 @@
     </w:p>
     <w:p>
       <w:pPr>
-        <w:pStyle w:val="Paragraphedeliste"/>
+        <w:pStyle w:val="Pardeliste"/>
         <w:numPr>
           <w:ilvl w:val="0"/>
           <w:numId w:val="17"/>
@@ -912,7 +903,7 @@
     </w:p>
     <w:p>
       <w:pPr>
-        <w:pStyle w:val="Paragraphedeliste"/>
+        <w:pStyle w:val="Pardeliste"/>
         <w:numPr>
           <w:ilvl w:val="0"/>
           <w:numId w:val="18"/>
@@ -924,7 +915,7 @@
     </w:p>
     <w:p>
       <w:pPr>
-        <w:pStyle w:val="Paragraphedeliste"/>
+        <w:pStyle w:val="Pardeliste"/>
         <w:numPr>
           <w:ilvl w:val="0"/>
           <w:numId w:val="18"/>
@@ -940,6 +931,11 @@
       </w:pPr>
     </w:p>
     <w:p>
+      <w:pPr>
+        <w:ind w:firstLine="360"/>
+      </w:pPr>
+      <w:bookmarkStart w:id="0" w:name="_GoBack"/>
+      <w:bookmarkEnd w:id="0"/>
       <w:r>
         <w:t>Le score du joueur représente de la monnaie avec laquelle il pourra acheter des indices.</w:t>
       </w:r>
@@ -962,14 +958,12 @@
     </w:p>
     <w:p>
       <w:pPr>
-        <w:pStyle w:val="Paragraphedeliste"/>
+        <w:pStyle w:val="Pardeliste"/>
         <w:numPr>
           <w:ilvl w:val="0"/>
           <w:numId w:val="3"/>
         </w:numPr>
       </w:pPr>
-      <w:bookmarkStart w:id="0" w:name="_GoBack"/>
-      <w:bookmarkEnd w:id="0"/>
       <w:r>
         <w:t xml:space="preserve">Quand l’utilisateur cliquera sur une pièce, on lui proposera les pièces qu’il pourra prendre avec la pièce qu’il aura </w:t>
       </w:r>
@@ -984,6 +978,27 @@
       </w:r>
       <w:r>
         <w:t>èce</w:t>
+      </w:r>
+    </w:p>
+    <w:p>
+      <w:pPr>
+        <w:pStyle w:val="Pardeliste"/>
+        <w:numPr>
+          <w:ilvl w:val="0"/>
+          <w:numId w:val="3"/>
+        </w:numPr>
+      </w:pPr>
+      <w:r>
+        <w:t xml:space="preserve">Possibilité </w:t>
+      </w:r>
+      <w:r>
+        <w:t>d’</w:t>
+      </w:r>
+      <w:r>
+        <w:t xml:space="preserve">intégration d’un système de drag&amp;drop </w:t>
+      </w:r>
+      <w:r>
+        <w:t>pour déplacer les pièces à la souris</w:t>
       </w:r>
     </w:p>
     <w:p>
@@ -1028,21 +1043,21 @@
 </file>
 
 <file path=word/numbering.xml><?xml version="1.0" encoding="utf-8"?>
-<w:numbering xmlns:wpc="http://schemas.microsoft.com/office/word/2010/wordprocessingCanvas" xmlns:cx="http://schemas.microsoft.com/office/drawing/2014/chartex" xmlns:cx1="http://schemas.microsoft.com/office/drawing/2015/9/8/chartex" xmlns:cx2="http://schemas.microsoft.com/office/drawing/2015/10/21/chartex" xmlns:mc="http://schemas.openxmlformats.org/markup-compatibility/2006" xmlns:o="urn:schemas-microsoft-com:office:office" xmlns:r="http://schemas.openxmlformats.org/officeDocument/2006/relationships" xmlns:m="http://schemas.openxmlformats.org/officeDocument/2006/math" xmlns:v="urn:schemas-microsoft-com:vml" xmlns:wp14="http://schemas.microsoft.com/office/word/2010/wordprocessingDrawing" xmlns:wp="http://schemas.openxmlformats.org/drawingml/2006/wordprocessingDrawing" xmlns:w10="urn:schemas-microsoft-com:office:word" xmlns:w="http://schemas.openxmlformats.org/wordprocessingml/2006/main" xmlns:w14="http://schemas.microsoft.com/office/word/2010/wordml" xmlns:w15="http://schemas.microsoft.com/office/word/2012/wordml" xmlns:w16se="http://schemas.microsoft.com/office/word/2015/wordml/symex" xmlns:wpg="http://schemas.microsoft.com/office/word/2010/wordprocessingGroup" xmlns:wpi="http://schemas.microsoft.com/office/word/2010/wordprocessingInk" xmlns:wne="http://schemas.microsoft.com/office/word/2006/wordml" xmlns:wps="http://schemas.microsoft.com/office/word/2010/wordprocessingShape" mc:Ignorable="w14 w15 w16se wp14">
-  <w:abstractNum w:abstractNumId="0" w15:restartNumberingAfterBreak="0">
+<w:numbering xmlns:wpc="http://schemas.microsoft.com/office/word/2010/wordprocessingCanvas" xmlns:mo="http://schemas.microsoft.com/office/mac/office/2008/main" xmlns:mc="http://schemas.openxmlformats.org/markup-compatibility/2006" xmlns:mv="urn:schemas-microsoft-com:mac:vml" xmlns:o="urn:schemas-microsoft-com:office:office" xmlns:r="http://schemas.openxmlformats.org/officeDocument/2006/relationships" xmlns:m="http://schemas.openxmlformats.org/officeDocument/2006/math" xmlns:v="urn:schemas-microsoft-com:vml" xmlns:wp14="http://schemas.microsoft.com/office/word/2010/wordprocessingDrawing" xmlns:wp="http://schemas.openxmlformats.org/drawingml/2006/wordprocessingDrawing" xmlns:w10="urn:schemas-microsoft-com:office:word" xmlns:w="http://schemas.openxmlformats.org/wordprocessingml/2006/main" xmlns:w14="http://schemas.microsoft.com/office/word/2010/wordml" xmlns:w15="http://schemas.microsoft.com/office/word/2012/wordml" xmlns:wpg="http://schemas.microsoft.com/office/word/2010/wordprocessingGroup" xmlns:wpi="http://schemas.microsoft.com/office/word/2010/wordprocessingInk" xmlns:wne="http://schemas.microsoft.com/office/word/2006/wordml" xmlns:wps="http://schemas.microsoft.com/office/word/2010/wordprocessingShape" mc:Ignorable="w14 w15 wp14 mv">
+  <w:abstractNum w:abstractNumId="0">
     <w:nsid w:val="08E15865"/>
     <w:multiLevelType w:val="hybridMultilevel"/>
-    <w:tmpl w:val="AD0AFD8E"/>
-    <w:lvl w:ilvl="0" w:tplc="040C000B">
-      <w:start w:val="1"/>
-      <w:numFmt w:val="bullet"/>
-      <w:lvlText w:val=""/>
-      <w:lvlJc w:val="left"/>
-      <w:pPr>
-        <w:ind w:left="1428" w:hanging="360"/>
-      </w:pPr>
-      <w:rPr>
-        <w:rFonts w:ascii="Wingdings" w:hAnsi="Wingdings" w:hint="default"/>
+    <w:tmpl w:val="152234A8"/>
+    <w:lvl w:ilvl="0" w:tplc="040C0001">
+      <w:start w:val="1"/>
+      <w:numFmt w:val="bullet"/>
+      <w:lvlText w:val=""/>
+      <w:lvlJc w:val="left"/>
+      <w:pPr>
+        <w:ind w:left="1068" w:hanging="360"/>
+      </w:pPr>
+      <w:rPr>
+        <w:rFonts w:ascii="Symbol" w:hAnsi="Symbol" w:hint="default"/>
       </w:rPr>
     </w:lvl>
     <w:lvl w:ilvl="1" w:tplc="040C0003" w:tentative="1">
@@ -1051,7 +1066,7 @@
       <w:lvlText w:val="o"/>
       <w:lvlJc w:val="left"/>
       <w:pPr>
-        <w:ind w:left="2148" w:hanging="360"/>
+        <w:ind w:left="1788" w:hanging="360"/>
       </w:pPr>
       <w:rPr>
         <w:rFonts w:ascii="Courier New" w:hAnsi="Courier New" w:cs="Courier New" w:hint="default"/>
@@ -1063,7 +1078,7 @@
       <w:lvlText w:val=""/>
       <w:lvlJc w:val="left"/>
       <w:pPr>
-        <w:ind w:left="2868" w:hanging="360"/>
+        <w:ind w:left="2508" w:hanging="360"/>
       </w:pPr>
       <w:rPr>
         <w:rFonts w:ascii="Wingdings" w:hAnsi="Wingdings" w:hint="default"/>
@@ -1075,7 +1090,7 @@
       <w:lvlText w:val=""/>
       <w:lvlJc w:val="left"/>
       <w:pPr>
-        <w:ind w:left="3588" w:hanging="360"/>
+        <w:ind w:left="3228" w:hanging="360"/>
       </w:pPr>
       <w:rPr>
         <w:rFonts w:ascii="Symbol" w:hAnsi="Symbol" w:hint="default"/>
@@ -1087,7 +1102,7 @@
       <w:lvlText w:val="o"/>
       <w:lvlJc w:val="left"/>
       <w:pPr>
-        <w:ind w:left="4308" w:hanging="360"/>
+        <w:ind w:left="3948" w:hanging="360"/>
       </w:pPr>
       <w:rPr>
         <w:rFonts w:ascii="Courier New" w:hAnsi="Courier New" w:cs="Courier New" w:hint="default"/>
@@ -1099,7 +1114,7 @@
       <w:lvlText w:val=""/>
       <w:lvlJc w:val="left"/>
       <w:pPr>
-        <w:ind w:left="5028" w:hanging="360"/>
+        <w:ind w:left="4668" w:hanging="360"/>
       </w:pPr>
       <w:rPr>
         <w:rFonts w:ascii="Wingdings" w:hAnsi="Wingdings" w:hint="default"/>
@@ -1111,7 +1126,7 @@
       <w:lvlText w:val=""/>
       <w:lvlJc w:val="left"/>
       <w:pPr>
-        <w:ind w:left="5748" w:hanging="360"/>
+        <w:ind w:left="5388" w:hanging="360"/>
       </w:pPr>
       <w:rPr>
         <w:rFonts w:ascii="Symbol" w:hAnsi="Symbol" w:hint="default"/>
@@ -1123,7 +1138,7 @@
       <w:lvlText w:val="o"/>
       <w:lvlJc w:val="left"/>
       <w:pPr>
-        <w:ind w:left="6468" w:hanging="360"/>
+        <w:ind w:left="6108" w:hanging="360"/>
       </w:pPr>
       <w:rPr>
         <w:rFonts w:ascii="Courier New" w:hAnsi="Courier New" w:cs="Courier New" w:hint="default"/>
@@ -1135,27 +1150,27 @@
       <w:lvlText w:val=""/>
       <w:lvlJc w:val="left"/>
       <w:pPr>
-        <w:ind w:left="7188" w:hanging="360"/>
+        <w:ind w:left="6828" w:hanging="360"/>
       </w:pPr>
       <w:rPr>
         <w:rFonts w:ascii="Wingdings" w:hAnsi="Wingdings" w:hint="default"/>
       </w:rPr>
     </w:lvl>
   </w:abstractNum>
-  <w:abstractNum w:abstractNumId="1" w15:restartNumberingAfterBreak="0">
+  <w:abstractNum w:abstractNumId="1">
     <w:nsid w:val="095A6F62"/>
     <w:multiLevelType w:val="hybridMultilevel"/>
-    <w:tmpl w:val="A16A062A"/>
-    <w:lvl w:ilvl="0" w:tplc="040C000B">
-      <w:start w:val="1"/>
-      <w:numFmt w:val="bullet"/>
-      <w:lvlText w:val=""/>
-      <w:lvlJc w:val="left"/>
-      <w:pPr>
-        <w:ind w:left="1428" w:hanging="360"/>
-      </w:pPr>
-      <w:rPr>
-        <w:rFonts w:ascii="Wingdings" w:hAnsi="Wingdings" w:hint="default"/>
+    <w:tmpl w:val="7F52E1D4"/>
+    <w:lvl w:ilvl="0" w:tplc="040C0001">
+      <w:start w:val="1"/>
+      <w:numFmt w:val="bullet"/>
+      <w:lvlText w:val=""/>
+      <w:lvlJc w:val="left"/>
+      <w:pPr>
+        <w:ind w:left="1068" w:hanging="360"/>
+      </w:pPr>
+      <w:rPr>
+        <w:rFonts w:ascii="Symbol" w:hAnsi="Symbol" w:hint="default"/>
       </w:rPr>
     </w:lvl>
     <w:lvl w:ilvl="1" w:tplc="040C0003" w:tentative="1">
@@ -1164,7 +1179,7 @@
       <w:lvlText w:val="o"/>
       <w:lvlJc w:val="left"/>
       <w:pPr>
-        <w:ind w:left="2148" w:hanging="360"/>
+        <w:ind w:left="1788" w:hanging="360"/>
       </w:pPr>
       <w:rPr>
         <w:rFonts w:ascii="Courier New" w:hAnsi="Courier New" w:cs="Courier New" w:hint="default"/>
@@ -1176,7 +1191,7 @@
       <w:lvlText w:val=""/>
       <w:lvlJc w:val="left"/>
       <w:pPr>
-        <w:ind w:left="2868" w:hanging="360"/>
+        <w:ind w:left="2508" w:hanging="360"/>
       </w:pPr>
       <w:rPr>
         <w:rFonts w:ascii="Wingdings" w:hAnsi="Wingdings" w:hint="default"/>
@@ -1188,7 +1203,7 @@
       <w:lvlText w:val=""/>
       <w:lvlJc w:val="left"/>
       <w:pPr>
-        <w:ind w:left="3588" w:hanging="360"/>
+        <w:ind w:left="3228" w:hanging="360"/>
       </w:pPr>
       <w:rPr>
         <w:rFonts w:ascii="Symbol" w:hAnsi="Symbol" w:hint="default"/>
@@ -1200,7 +1215,7 @@
       <w:lvlText w:val="o"/>
       <w:lvlJc w:val="left"/>
       <w:pPr>
-        <w:ind w:left="4308" w:hanging="360"/>
+        <w:ind w:left="3948" w:hanging="360"/>
       </w:pPr>
       <w:rPr>
         <w:rFonts w:ascii="Courier New" w:hAnsi="Courier New" w:cs="Courier New" w:hint="default"/>
@@ -1212,7 +1227,7 @@
       <w:lvlText w:val=""/>
       <w:lvlJc w:val="left"/>
       <w:pPr>
-        <w:ind w:left="5028" w:hanging="360"/>
+        <w:ind w:left="4668" w:hanging="360"/>
       </w:pPr>
       <w:rPr>
         <w:rFonts w:ascii="Wingdings" w:hAnsi="Wingdings" w:hint="default"/>
@@ -1224,7 +1239,7 @@
       <w:lvlText w:val=""/>
       <w:lvlJc w:val="left"/>
       <w:pPr>
-        <w:ind w:left="5748" w:hanging="360"/>
+        <w:ind w:left="5388" w:hanging="360"/>
       </w:pPr>
       <w:rPr>
         <w:rFonts w:ascii="Symbol" w:hAnsi="Symbol" w:hint="default"/>
@@ -1236,7 +1251,7 @@
       <w:lvlText w:val="o"/>
       <w:lvlJc w:val="left"/>
       <w:pPr>
-        <w:ind w:left="6468" w:hanging="360"/>
+        <w:ind w:left="6108" w:hanging="360"/>
       </w:pPr>
       <w:rPr>
         <w:rFonts w:ascii="Courier New" w:hAnsi="Courier New" w:cs="Courier New" w:hint="default"/>
@@ -1248,14 +1263,14 @@
       <w:lvlText w:val=""/>
       <w:lvlJc w:val="left"/>
       <w:pPr>
-        <w:ind w:left="7188" w:hanging="360"/>
+        <w:ind w:left="6828" w:hanging="360"/>
       </w:pPr>
       <w:rPr>
         <w:rFonts w:ascii="Wingdings" w:hAnsi="Wingdings" w:hint="default"/>
       </w:rPr>
     </w:lvl>
   </w:abstractNum>
-  <w:abstractNum w:abstractNumId="2" w15:restartNumberingAfterBreak="0">
+  <w:abstractNum w:abstractNumId="2">
     <w:nsid w:val="0A440195"/>
     <w:multiLevelType w:val="multilevel"/>
     <w:tmpl w:val="45485DF2"/>
@@ -1361,7 +1376,7 @@
       </w:rPr>
     </w:lvl>
   </w:abstractNum>
-  <w:abstractNum w:abstractNumId="3" w15:restartNumberingAfterBreak="0">
+  <w:abstractNum w:abstractNumId="3">
     <w:nsid w:val="11FB70F7"/>
     <w:multiLevelType w:val="hybridMultilevel"/>
     <w:tmpl w:val="00A2B434"/>
@@ -1474,120 +1489,120 @@
       </w:rPr>
     </w:lvl>
   </w:abstractNum>
-  <w:abstractNum w:abstractNumId="4" w15:restartNumberingAfterBreak="0">
+  <w:abstractNum w:abstractNumId="4">
     <w:nsid w:val="168A5D3A"/>
     <w:multiLevelType w:val="hybridMultilevel"/>
-    <w:tmpl w:val="81BA2A8A"/>
-    <w:lvl w:ilvl="0" w:tplc="040C0001">
+    <w:tmpl w:val="42E6F4A4"/>
+    <w:lvl w:ilvl="0" w:tplc="3DA2D098">
+      <w:start w:val="2"/>
+      <w:numFmt w:val="bullet"/>
+      <w:lvlText w:val=""/>
+      <w:lvlJc w:val="left"/>
+      <w:pPr>
+        <w:ind w:left="360" w:hanging="360"/>
+      </w:pPr>
+      <w:rPr>
+        <w:rFonts w:ascii="Wingdings" w:eastAsiaTheme="minorHAnsi" w:hAnsi="Wingdings" w:cstheme="minorBidi" w:hint="default"/>
+      </w:rPr>
+    </w:lvl>
+    <w:lvl w:ilvl="1" w:tplc="040C0003" w:tentative="1">
+      <w:start w:val="1"/>
+      <w:numFmt w:val="bullet"/>
+      <w:lvlText w:val="o"/>
+      <w:lvlJc w:val="left"/>
+      <w:pPr>
+        <w:ind w:left="1080" w:hanging="360"/>
+      </w:pPr>
+      <w:rPr>
+        <w:rFonts w:ascii="Courier New" w:hAnsi="Courier New" w:cs="Courier New" w:hint="default"/>
+      </w:rPr>
+    </w:lvl>
+    <w:lvl w:ilvl="2" w:tplc="040C0005" w:tentative="1">
+      <w:start w:val="1"/>
+      <w:numFmt w:val="bullet"/>
+      <w:lvlText w:val=""/>
+      <w:lvlJc w:val="left"/>
+      <w:pPr>
+        <w:ind w:left="1800" w:hanging="360"/>
+      </w:pPr>
+      <w:rPr>
+        <w:rFonts w:ascii="Wingdings" w:hAnsi="Wingdings" w:hint="default"/>
+      </w:rPr>
+    </w:lvl>
+    <w:lvl w:ilvl="3" w:tplc="040C0001" w:tentative="1">
       <w:start w:val="1"/>
       <w:numFmt w:val="bullet"/>
       <w:lvlText w:val=""/>
       <w:lvlJc w:val="left"/>
       <w:pPr>
-        <w:ind w:left="1068" w:hanging="360"/>
+        <w:ind w:left="2520" w:hanging="360"/>
       </w:pPr>
       <w:rPr>
         <w:rFonts w:ascii="Symbol" w:hAnsi="Symbol" w:hint="default"/>
       </w:rPr>
     </w:lvl>
-    <w:lvl w:ilvl="1" w:tplc="040C0003" w:tentative="1">
+    <w:lvl w:ilvl="4" w:tplc="040C0003" w:tentative="1">
       <w:start w:val="1"/>
       <w:numFmt w:val="bullet"/>
       <w:lvlText w:val="o"/>
       <w:lvlJc w:val="left"/>
       <w:pPr>
-        <w:ind w:left="1788" w:hanging="360"/>
+        <w:ind w:left="3240" w:hanging="360"/>
       </w:pPr>
       <w:rPr>
         <w:rFonts w:ascii="Courier New" w:hAnsi="Courier New" w:cs="Courier New" w:hint="default"/>
       </w:rPr>
     </w:lvl>
-    <w:lvl w:ilvl="2" w:tplc="040C0005" w:tentative="1">
+    <w:lvl w:ilvl="5" w:tplc="040C0005" w:tentative="1">
       <w:start w:val="1"/>
       <w:numFmt w:val="bullet"/>
       <w:lvlText w:val=""/>
       <w:lvlJc w:val="left"/>
       <w:pPr>
-        <w:ind w:left="2508" w:hanging="360"/>
-      </w:pPr>
-      <w:rPr>
-        <w:rFonts w:ascii="Wingdings" w:hAnsi="Wingdings" w:hint="default"/>
-      </w:rPr>
-    </w:lvl>
-    <w:lvl w:ilvl="3" w:tplc="040C0001" w:tentative="1">
+        <w:ind w:left="3960" w:hanging="360"/>
+      </w:pPr>
+      <w:rPr>
+        <w:rFonts w:ascii="Wingdings" w:hAnsi="Wingdings" w:hint="default"/>
+      </w:rPr>
+    </w:lvl>
+    <w:lvl w:ilvl="6" w:tplc="040C0001" w:tentative="1">
       <w:start w:val="1"/>
       <w:numFmt w:val="bullet"/>
       <w:lvlText w:val=""/>
       <w:lvlJc w:val="left"/>
       <w:pPr>
-        <w:ind w:left="3228" w:hanging="360"/>
+        <w:ind w:left="4680" w:hanging="360"/>
       </w:pPr>
       <w:rPr>
         <w:rFonts w:ascii="Symbol" w:hAnsi="Symbol" w:hint="default"/>
       </w:rPr>
     </w:lvl>
-    <w:lvl w:ilvl="4" w:tplc="040C0003" w:tentative="1">
+    <w:lvl w:ilvl="7" w:tplc="040C0003" w:tentative="1">
       <w:start w:val="1"/>
       <w:numFmt w:val="bullet"/>
       <w:lvlText w:val="o"/>
       <w:lvlJc w:val="left"/>
       <w:pPr>
-        <w:ind w:left="3948" w:hanging="360"/>
+        <w:ind w:left="5400" w:hanging="360"/>
       </w:pPr>
       <w:rPr>
         <w:rFonts w:ascii="Courier New" w:hAnsi="Courier New" w:cs="Courier New" w:hint="default"/>
       </w:rPr>
     </w:lvl>
-    <w:lvl w:ilvl="5" w:tplc="040C0005" w:tentative="1">
+    <w:lvl w:ilvl="8" w:tplc="040C0005" w:tentative="1">
       <w:start w:val="1"/>
       <w:numFmt w:val="bullet"/>
       <w:lvlText w:val=""/>
       <w:lvlJc w:val="left"/>
       <w:pPr>
-        <w:ind w:left="4668" w:hanging="360"/>
-      </w:pPr>
-      <w:rPr>
-        <w:rFonts w:ascii="Wingdings" w:hAnsi="Wingdings" w:hint="default"/>
-      </w:rPr>
-    </w:lvl>
-    <w:lvl w:ilvl="6" w:tplc="040C0001" w:tentative="1">
-      <w:start w:val="1"/>
-      <w:numFmt w:val="bullet"/>
-      <w:lvlText w:val=""/>
-      <w:lvlJc w:val="left"/>
-      <w:pPr>
-        <w:ind w:left="5388" w:hanging="360"/>
-      </w:pPr>
-      <w:rPr>
-        <w:rFonts w:ascii="Symbol" w:hAnsi="Symbol" w:hint="default"/>
-      </w:rPr>
-    </w:lvl>
-    <w:lvl w:ilvl="7" w:tplc="040C0003" w:tentative="1">
-      <w:start w:val="1"/>
-      <w:numFmt w:val="bullet"/>
-      <w:lvlText w:val="o"/>
-      <w:lvlJc w:val="left"/>
-      <w:pPr>
-        <w:ind w:left="6108" w:hanging="360"/>
-      </w:pPr>
-      <w:rPr>
-        <w:rFonts w:ascii="Courier New" w:hAnsi="Courier New" w:cs="Courier New" w:hint="default"/>
-      </w:rPr>
-    </w:lvl>
-    <w:lvl w:ilvl="8" w:tplc="040C0005" w:tentative="1">
-      <w:start w:val="1"/>
-      <w:numFmt w:val="bullet"/>
-      <w:lvlText w:val=""/>
-      <w:lvlJc w:val="left"/>
-      <w:pPr>
-        <w:ind w:left="6828" w:hanging="360"/>
+        <w:ind w:left="6120" w:hanging="360"/>
       </w:pPr>
       <w:rPr>
         <w:rFonts w:ascii="Wingdings" w:hAnsi="Wingdings" w:hint="default"/>
       </w:rPr>
     </w:lvl>
   </w:abstractNum>
-  <w:abstractNum w:abstractNumId="5" w15:restartNumberingAfterBreak="0">
+  <w:abstractNum w:abstractNumId="5">
     <w:nsid w:val="188271F1"/>
     <w:multiLevelType w:val="hybridMultilevel"/>
     <w:tmpl w:val="112AE8D0"/>
@@ -1700,7 +1715,7 @@
       </w:rPr>
     </w:lvl>
   </w:abstractNum>
-  <w:abstractNum w:abstractNumId="6" w15:restartNumberingAfterBreak="0">
+  <w:abstractNum w:abstractNumId="6">
     <w:nsid w:val="1DB71BED"/>
     <w:multiLevelType w:val="hybridMultilevel"/>
     <w:tmpl w:val="1F8470CC"/>
@@ -1813,7 +1828,7 @@
       </w:rPr>
     </w:lvl>
   </w:abstractNum>
-  <w:abstractNum w:abstractNumId="7" w15:restartNumberingAfterBreak="0">
+  <w:abstractNum w:abstractNumId="7">
     <w:nsid w:val="1E346C1E"/>
     <w:multiLevelType w:val="hybridMultilevel"/>
     <w:tmpl w:val="17E861A2"/>
@@ -1926,7 +1941,7 @@
       </w:rPr>
     </w:lvl>
   </w:abstractNum>
-  <w:abstractNum w:abstractNumId="8" w15:restartNumberingAfterBreak="0">
+  <w:abstractNum w:abstractNumId="8">
     <w:nsid w:val="26513551"/>
     <w:multiLevelType w:val="multilevel"/>
     <w:tmpl w:val="45485DF2"/>
@@ -2032,7 +2047,7 @@
       </w:rPr>
     </w:lvl>
   </w:abstractNum>
-  <w:abstractNum w:abstractNumId="9" w15:restartNumberingAfterBreak="0">
+  <w:abstractNum w:abstractNumId="9">
     <w:nsid w:val="3078240B"/>
     <w:multiLevelType w:val="hybridMultilevel"/>
     <w:tmpl w:val="DA78AB54"/>
@@ -2145,7 +2160,7 @@
       </w:rPr>
     </w:lvl>
   </w:abstractNum>
-  <w:abstractNum w:abstractNumId="10" w15:restartNumberingAfterBreak="0">
+  <w:abstractNum w:abstractNumId="10">
     <w:nsid w:val="320D53F5"/>
     <w:multiLevelType w:val="multilevel"/>
     <w:tmpl w:val="49CA287A"/>
@@ -2252,7 +2267,7 @@
       </w:rPr>
     </w:lvl>
   </w:abstractNum>
-  <w:abstractNum w:abstractNumId="11" w15:restartNumberingAfterBreak="0">
+  <w:abstractNum w:abstractNumId="11">
     <w:nsid w:val="411C7FC5"/>
     <w:multiLevelType w:val="hybridMultilevel"/>
     <w:tmpl w:val="EFFC5FA6"/>
@@ -2365,7 +2380,7 @@
       </w:rPr>
     </w:lvl>
   </w:abstractNum>
-  <w:abstractNum w:abstractNumId="12" w15:restartNumberingAfterBreak="0">
+  <w:abstractNum w:abstractNumId="12">
     <w:nsid w:val="415F2619"/>
     <w:multiLevelType w:val="hybridMultilevel"/>
     <w:tmpl w:val="9B7669A4"/>
@@ -2478,120 +2493,120 @@
       </w:rPr>
     </w:lvl>
   </w:abstractNum>
-  <w:abstractNum w:abstractNumId="13" w15:restartNumberingAfterBreak="0">
+  <w:abstractNum w:abstractNumId="13">
     <w:nsid w:val="48F0604B"/>
     <w:multiLevelType w:val="hybridMultilevel"/>
-    <w:tmpl w:val="E9FC23CE"/>
-    <w:lvl w:ilvl="0" w:tplc="040C0001">
+    <w:tmpl w:val="C6C06886"/>
+    <w:lvl w:ilvl="0" w:tplc="3DA2D098">
+      <w:start w:val="2"/>
+      <w:numFmt w:val="bullet"/>
+      <w:lvlText w:val=""/>
+      <w:lvlJc w:val="left"/>
+      <w:pPr>
+        <w:ind w:left="360" w:hanging="360"/>
+      </w:pPr>
+      <w:rPr>
+        <w:rFonts w:ascii="Wingdings" w:eastAsiaTheme="minorHAnsi" w:hAnsi="Wingdings" w:cstheme="minorBidi" w:hint="default"/>
+      </w:rPr>
+    </w:lvl>
+    <w:lvl w:ilvl="1" w:tplc="040C0003" w:tentative="1">
+      <w:start w:val="1"/>
+      <w:numFmt w:val="bullet"/>
+      <w:lvlText w:val="o"/>
+      <w:lvlJc w:val="left"/>
+      <w:pPr>
+        <w:ind w:left="1080" w:hanging="360"/>
+      </w:pPr>
+      <w:rPr>
+        <w:rFonts w:ascii="Courier New" w:hAnsi="Courier New" w:cs="Courier New" w:hint="default"/>
+      </w:rPr>
+    </w:lvl>
+    <w:lvl w:ilvl="2" w:tplc="040C0005" w:tentative="1">
+      <w:start w:val="1"/>
+      <w:numFmt w:val="bullet"/>
+      <w:lvlText w:val=""/>
+      <w:lvlJc w:val="left"/>
+      <w:pPr>
+        <w:ind w:left="1800" w:hanging="360"/>
+      </w:pPr>
+      <w:rPr>
+        <w:rFonts w:ascii="Wingdings" w:hAnsi="Wingdings" w:hint="default"/>
+      </w:rPr>
+    </w:lvl>
+    <w:lvl w:ilvl="3" w:tplc="040C0001" w:tentative="1">
       <w:start w:val="1"/>
       <w:numFmt w:val="bullet"/>
       <w:lvlText w:val=""/>
       <w:lvlJc w:val="left"/>
       <w:pPr>
-        <w:ind w:left="1068" w:hanging="360"/>
+        <w:ind w:left="2520" w:hanging="360"/>
       </w:pPr>
       <w:rPr>
         <w:rFonts w:ascii="Symbol" w:hAnsi="Symbol" w:hint="default"/>
       </w:rPr>
     </w:lvl>
-    <w:lvl w:ilvl="1" w:tplc="040C0003" w:tentative="1">
+    <w:lvl w:ilvl="4" w:tplc="040C0003" w:tentative="1">
       <w:start w:val="1"/>
       <w:numFmt w:val="bullet"/>
       <w:lvlText w:val="o"/>
       <w:lvlJc w:val="left"/>
       <w:pPr>
-        <w:ind w:left="1788" w:hanging="360"/>
+        <w:ind w:left="3240" w:hanging="360"/>
       </w:pPr>
       <w:rPr>
         <w:rFonts w:ascii="Courier New" w:hAnsi="Courier New" w:cs="Courier New" w:hint="default"/>
       </w:rPr>
     </w:lvl>
-    <w:lvl w:ilvl="2" w:tplc="040C0005" w:tentative="1">
+    <w:lvl w:ilvl="5" w:tplc="040C0005" w:tentative="1">
       <w:start w:val="1"/>
       <w:numFmt w:val="bullet"/>
       <w:lvlText w:val=""/>
       <w:lvlJc w:val="left"/>
       <w:pPr>
-        <w:ind w:left="2508" w:hanging="360"/>
-      </w:pPr>
-      <w:rPr>
-        <w:rFonts w:ascii="Wingdings" w:hAnsi="Wingdings" w:hint="default"/>
-      </w:rPr>
-    </w:lvl>
-    <w:lvl w:ilvl="3" w:tplc="040C0001" w:tentative="1">
+        <w:ind w:left="3960" w:hanging="360"/>
+      </w:pPr>
+      <w:rPr>
+        <w:rFonts w:ascii="Wingdings" w:hAnsi="Wingdings" w:hint="default"/>
+      </w:rPr>
+    </w:lvl>
+    <w:lvl w:ilvl="6" w:tplc="040C0001" w:tentative="1">
       <w:start w:val="1"/>
       <w:numFmt w:val="bullet"/>
       <w:lvlText w:val=""/>
       <w:lvlJc w:val="left"/>
       <w:pPr>
-        <w:ind w:left="3228" w:hanging="360"/>
+        <w:ind w:left="4680" w:hanging="360"/>
       </w:pPr>
       <w:rPr>
         <w:rFonts w:ascii="Symbol" w:hAnsi="Symbol" w:hint="default"/>
       </w:rPr>
     </w:lvl>
-    <w:lvl w:ilvl="4" w:tplc="040C0003" w:tentative="1">
+    <w:lvl w:ilvl="7" w:tplc="040C0003" w:tentative="1">
       <w:start w:val="1"/>
       <w:numFmt w:val="bullet"/>
       <w:lvlText w:val="o"/>
       <w:lvlJc w:val="left"/>
       <w:pPr>
-        <w:ind w:left="3948" w:hanging="360"/>
+        <w:ind w:left="5400" w:hanging="360"/>
       </w:pPr>
       <w:rPr>
         <w:rFonts w:ascii="Courier New" w:hAnsi="Courier New" w:cs="Courier New" w:hint="default"/>
       </w:rPr>
     </w:lvl>
-    <w:lvl w:ilvl="5" w:tplc="040C0005" w:tentative="1">
+    <w:lvl w:ilvl="8" w:tplc="040C0005" w:tentative="1">
       <w:start w:val="1"/>
       <w:numFmt w:val="bullet"/>
       <w:lvlText w:val=""/>
       <w:lvlJc w:val="left"/>
       <w:pPr>
-        <w:ind w:left="4668" w:hanging="360"/>
-      </w:pPr>
-      <w:rPr>
-        <w:rFonts w:ascii="Wingdings" w:hAnsi="Wingdings" w:hint="default"/>
-      </w:rPr>
-    </w:lvl>
-    <w:lvl w:ilvl="6" w:tplc="040C0001" w:tentative="1">
-      <w:start w:val="1"/>
-      <w:numFmt w:val="bullet"/>
-      <w:lvlText w:val=""/>
-      <w:lvlJc w:val="left"/>
-      <w:pPr>
-        <w:ind w:left="5388" w:hanging="360"/>
-      </w:pPr>
-      <w:rPr>
-        <w:rFonts w:ascii="Symbol" w:hAnsi="Symbol" w:hint="default"/>
-      </w:rPr>
-    </w:lvl>
-    <w:lvl w:ilvl="7" w:tplc="040C0003" w:tentative="1">
-      <w:start w:val="1"/>
-      <w:numFmt w:val="bullet"/>
-      <w:lvlText w:val="o"/>
-      <w:lvlJc w:val="left"/>
-      <w:pPr>
-        <w:ind w:left="6108" w:hanging="360"/>
-      </w:pPr>
-      <w:rPr>
-        <w:rFonts w:ascii="Courier New" w:hAnsi="Courier New" w:cs="Courier New" w:hint="default"/>
-      </w:rPr>
-    </w:lvl>
-    <w:lvl w:ilvl="8" w:tplc="040C0005" w:tentative="1">
-      <w:start w:val="1"/>
-      <w:numFmt w:val="bullet"/>
-      <w:lvlText w:val=""/>
-      <w:lvlJc w:val="left"/>
-      <w:pPr>
-        <w:ind w:left="6828" w:hanging="360"/>
+        <w:ind w:left="6120" w:hanging="360"/>
       </w:pPr>
       <w:rPr>
         <w:rFonts w:ascii="Wingdings" w:hAnsi="Wingdings" w:hint="default"/>
       </w:rPr>
     </w:lvl>
   </w:abstractNum>
-  <w:abstractNum w:abstractNumId="14" w15:restartNumberingAfterBreak="0">
+  <w:abstractNum w:abstractNumId="14">
     <w:nsid w:val="53E41D2A"/>
     <w:multiLevelType w:val="hybridMultilevel"/>
     <w:tmpl w:val="8E888A4E"/>
@@ -2704,7 +2719,7 @@
       </w:rPr>
     </w:lvl>
   </w:abstractNum>
-  <w:abstractNum w:abstractNumId="15" w15:restartNumberingAfterBreak="0">
+  <w:abstractNum w:abstractNumId="15">
     <w:nsid w:val="69AB1CA5"/>
     <w:multiLevelType w:val="hybridMultilevel"/>
     <w:tmpl w:val="7FB6CC80"/>
@@ -2817,7 +2832,7 @@
       </w:rPr>
     </w:lvl>
   </w:abstractNum>
-  <w:abstractNum w:abstractNumId="16" w15:restartNumberingAfterBreak="0">
+  <w:abstractNum w:abstractNumId="16">
     <w:nsid w:val="7CC56FF4"/>
     <w:multiLevelType w:val="multilevel"/>
     <w:tmpl w:val="F64C8DFC"/>
@@ -2924,7 +2939,7 @@
       </w:rPr>
     </w:lvl>
   </w:abstractNum>
-  <w:abstractNum w:abstractNumId="17" w15:restartNumberingAfterBreak="0">
+  <w:abstractNum w:abstractNumId="17">
     <w:nsid w:val="7D113EBE"/>
     <w:multiLevelType w:val="multilevel"/>
     <w:tmpl w:val="50AEA4E2"/>
@@ -3087,7 +3102,7 @@
 </file>
 
 <file path=word/styles.xml><?xml version="1.0" encoding="utf-8"?>
-<w:styles xmlns:mc="http://schemas.openxmlformats.org/markup-compatibility/2006" xmlns:r="http://schemas.openxmlformats.org/officeDocument/2006/relationships" xmlns:w="http://schemas.openxmlformats.org/wordprocessingml/2006/main" xmlns:w14="http://schemas.microsoft.com/office/word/2010/wordml" xmlns:w15="http://schemas.microsoft.com/office/word/2012/wordml" xmlns:w16se="http://schemas.microsoft.com/office/word/2015/wordml/symex" mc:Ignorable="w14 w15 w16se">
+<w:styles xmlns:mc="http://schemas.openxmlformats.org/markup-compatibility/2006" xmlns:r="http://schemas.openxmlformats.org/officeDocument/2006/relationships" xmlns:w="http://schemas.openxmlformats.org/wordprocessingml/2006/main" xmlns:w14="http://schemas.microsoft.com/office/word/2010/wordml" xmlns:w15="http://schemas.microsoft.com/office/word/2012/wordml" mc:Ignorable="w14 w15">
   <w:docDefaults>
     <w:rPrDefault>
       <w:rPr>
@@ -3103,7 +3118,7 @@
       </w:pPr>
     </w:pPrDefault>
   </w:docDefaults>
-  <w:latentStyles w:defLockedState="0" w:defUIPriority="99" w:defSemiHidden="0" w:defUnhideWhenUsed="0" w:defQFormat="0" w:count="372">
+  <w:latentStyles w:defLockedState="0" w:defUIPriority="99" w:defSemiHidden="0" w:defUnhideWhenUsed="0" w:defQFormat="0" w:count="380">
     <w:lsdException w:name="Normal" w:uiPriority="0" w:qFormat="1"/>
     <w:lsdException w:name="heading 1" w:uiPriority="0" w:qFormat="1"/>
     <w:lsdException w:name="heading 2" w:semiHidden="1" w:uiPriority="9" w:unhideWhenUsed="1" w:qFormat="1"/>
@@ -3698,7 +3713,7 @@
       <w:sz w:val="28"/>
     </w:rPr>
   </w:style>
-  <w:style w:type="paragraph" w:styleId="Paragraphedeliste">
+  <w:style w:type="paragraph" w:styleId="Pardeliste">
     <w:name w:val="List Paragraph"/>
     <w:basedOn w:val="Normal"/>
     <w:uiPriority w:val="34"/>

</xml_diff>